<commit_message>
Java main file marge
</commit_message>
<xml_diff>
--- a/Document/CSE299p.docx
+++ b/Document/CSE299p.docx
@@ -113,10 +113,8 @@
           <w:sz w:val="24"/>
           <w:szCs w:val="24"/>
         </w:rPr>
-        <w:t>PROJECT NAME: “CHESS GAME”</w:t>
-      </w:r>
-      <w:bookmarkStart w:id="0" w:name="_GoBack"/>
-      <w:bookmarkEnd w:id="0"/>
+        <w:t>PROJECT NAME: “CHESS GAME”.</w:t>
+      </w:r>
     </w:p>
     <w:p>
       <w:pPr>
@@ -642,6 +640,8 @@
         </w:rPr>
         <w:t>:</w:t>
       </w:r>
+      <w:bookmarkStart w:id="0" w:name="_GoBack"/>
+      <w:bookmarkEnd w:id="0"/>
     </w:p>
     <w:p>
       <w:pPr>
@@ -654,105 +654,14 @@
         <w:rPr>
           <w:sz w:val="24"/>
           <w:szCs w:val="24"/>
-          <w:u w:val="single"/>
-        </w:rPr>
-      </w:pPr>
-      <w:r>
-        <w:rPr>
-          <w:sz w:val="24"/>
-          <w:szCs w:val="24"/>
-        </w:rPr>
-        <w:t xml:space="preserve">Html and </w:t>
-      </w:r>
-      <w:proofErr w:type="spellStart"/>
-      <w:r>
-        <w:rPr>
-          <w:sz w:val="24"/>
-          <w:szCs w:val="24"/>
-        </w:rPr>
-        <w:t>css</w:t>
-      </w:r>
-      <w:proofErr w:type="spellEnd"/>
-      <w:r>
-        <w:rPr>
-          <w:sz w:val="24"/>
-          <w:szCs w:val="24"/>
-        </w:rPr>
-        <w:t xml:space="preserve"> (Front-End)</w:t>
-      </w:r>
-    </w:p>
-    <w:p>
-      <w:pPr>
-        <w:pStyle w:val="ListParagraph"/>
-        <w:numPr>
-          <w:ilvl w:val="0"/>
-          <w:numId w:val="3"/>
-        </w:numPr>
-        <w:spacing w:line="360" w:lineRule="auto"/>
-        <w:rPr>
-          <w:sz w:val="24"/>
-          <w:szCs w:val="24"/>
-          <w:u w:val="single"/>
-        </w:rPr>
-      </w:pPr>
-      <w:proofErr w:type="spellStart"/>
-      <w:r>
-        <w:rPr>
-          <w:sz w:val="24"/>
-          <w:szCs w:val="24"/>
-        </w:rPr>
-        <w:t>Mysql</w:t>
-      </w:r>
-      <w:proofErr w:type="spellEnd"/>
-      <w:r>
-        <w:rPr>
-          <w:sz w:val="24"/>
-          <w:szCs w:val="24"/>
-        </w:rPr>
-        <w:t xml:space="preserve"> (Database)</w:t>
-      </w:r>
-    </w:p>
-    <w:p>
-      <w:pPr>
-        <w:pStyle w:val="ListParagraph"/>
-        <w:numPr>
-          <w:ilvl w:val="0"/>
-          <w:numId w:val="3"/>
-        </w:numPr>
-        <w:spacing w:line="360" w:lineRule="auto"/>
-        <w:rPr>
-          <w:sz w:val="24"/>
-          <w:szCs w:val="24"/>
-        </w:rPr>
-      </w:pPr>
-      <w:r>
-        <w:rPr>
-          <w:sz w:val="24"/>
-          <w:szCs w:val="24"/>
-        </w:rPr>
-        <w:t>java</w:t>
-      </w:r>
-    </w:p>
-    <w:p>
-      <w:pPr>
-        <w:pStyle w:val="ListParagraph"/>
-        <w:numPr>
-          <w:ilvl w:val="0"/>
-          <w:numId w:val="3"/>
-        </w:numPr>
-        <w:spacing w:line="360" w:lineRule="auto"/>
-        <w:rPr>
-          <w:sz w:val="24"/>
-          <w:szCs w:val="24"/>
-        </w:rPr>
-      </w:pPr>
-      <w:r>
-        <w:rPr>
-          <w:sz w:val="24"/>
-          <w:szCs w:val="24"/>
-        </w:rPr>
-        <w:lastRenderedPageBreak/>
-        <w:t xml:space="preserve">  (Back-End)</w:t>
+        </w:rPr>
+      </w:pPr>
+      <w:r>
+        <w:rPr>
+          <w:sz w:val="24"/>
+          <w:szCs w:val="24"/>
+        </w:rPr>
+        <w:t xml:space="preserve">  Java</w:t>
       </w:r>
     </w:p>
     <w:p>
@@ -804,6 +713,7 @@
           <w:sz w:val="24"/>
           <w:szCs w:val="24"/>
         </w:rPr>
+        <w:lastRenderedPageBreak/>
         <w:t xml:space="preserve">Sometimes there may have some competitive or league type gaming competition where people will do registration to participate in the gaming competition. May be there will be a little amount of registration charge as a fee and price money will be provided by the authority of the competition. </w:t>
       </w:r>
     </w:p>

</xml_diff>